<commit_message>
almost done with the design docs
</commit_message>
<xml_diff>
--- a/brahma-stew/Design/Test Spec.docx
+++ b/brahma-stew/Design/Test Spec.docx
@@ -1,33 +1,114 @@
 
 <file path=word/document.xml><?xml version="1.0" encoding="utf-8"?>
-<w:document xmlns:ve="http://schemas.openxmlformats.org/markup-compatibility/2006" xmlns:o="urn:schemas-microsoft-com:office:office" xmlns:r="http://schemas.openxmlformats.org/officeDocument/2006/relationships" xmlns:m="http://schemas.openxmlformats.org/officeDocument/2006/math" xmlns:v="urn:schemas-microsoft-com:vml" xmlns:wp="http://schemas.openxmlformats.org/drawingml/2006/wordprocessingDrawing" xmlns:w10="urn:schemas-microsoft-com:office:word" xmlns:w="http://schemas.openxmlformats.org/wordprocessingml/2006/main" xmlns:wne="http://schemas.microsoft.com/office/word/2006/wordml">
+<w:document xmlns:wpc="http://schemas.microsoft.com/office/word/2010/wordprocessingCanvas" xmlns:mc="http://schemas.openxmlformats.org/markup-compatibility/2006" xmlns:o="urn:schemas-microsoft-com:office:office" xmlns:r="http://schemas.openxmlformats.org/officeDocument/2006/relationships" xmlns:m="http://schemas.openxmlformats.org/officeDocument/2006/math" xmlns:v="urn:schemas-microsoft-com:vml" xmlns:wp14="http://schemas.microsoft.com/office/word/2010/wordprocessingDrawing" xmlns:wp="http://schemas.openxmlformats.org/drawingml/2006/wordprocessingDrawing" xmlns:w10="urn:schemas-microsoft-com:office:word" xmlns:w="http://schemas.openxmlformats.org/wordprocessingml/2006/main" xmlns:w14="http://schemas.microsoft.com/office/word/2010/wordml" xmlns:wpg="http://schemas.microsoft.com/office/word/2010/wordprocessingGroup" xmlns:wpi="http://schemas.microsoft.com/office/word/2010/wordprocessingInk" xmlns:wne="http://schemas.microsoft.com/office/word/2006/wordml" xmlns:wps="http://schemas.microsoft.com/office/word/2010/wordprocessingShape" mc:Ignorable="w14 wp14">
   <w:body>
     <w:p>
+      <w:pPr>
+        <w:spacing w:after="0"/>
+      </w:pPr>
+      <w:r>
+        <w:t>JUnit Testing</w:t>
+      </w:r>
+    </w:p>
+    <w:p>
+      <w:pPr>
+        <w:spacing w:after="0"/>
+      </w:pPr>
+      <w:r>
+        <w:t>C</w:t>
+      </w:r>
+      <w:r>
+        <w:t>urrently, a simple case exists that tests the model and ensures the ID is set.</w:t>
+      </w:r>
+    </w:p>
+    <w:p>
+      <w:pPr>
+        <w:spacing w:after="0"/>
+      </w:pPr>
+    </w:p>
+    <w:p>
+      <w:pPr>
+        <w:spacing w:after="0"/>
+      </w:pPr>
+      <w:r>
+        <w:t>Visual Testing</w:t>
+      </w:r>
+    </w:p>
+    <w:p>
+      <w:pPr>
+        <w:spacing w:after="0"/>
+      </w:pPr>
+      <w:r>
+        <w:t xml:space="preserve">When a plug in is loaded, we expect the GUI to pronounce that “-plug in- has loaded”. </w:t>
+      </w:r>
+    </w:p>
+    <w:p>
+      <w:pPr>
+        <w:spacing w:after="0"/>
+      </w:pPr>
+      <w:r>
+        <w:t xml:space="preserve">We expect if a plugin implements </w:t>
+      </w:r>
+      <w:proofErr w:type="gramStart"/>
+      <w:r>
+        <w:t>layout(</w:t>
+      </w:r>
+      <w:proofErr w:type="gramEnd"/>
+      <w:r>
+        <w:t>) that it will display in the center panel</w:t>
+      </w:r>
+    </w:p>
+    <w:p>
+      <w:pPr>
+        <w:spacing w:after="0"/>
+      </w:pPr>
+      <w:r>
+        <w:t xml:space="preserve">We expect if a plugin implements </w:t>
+      </w:r>
+      <w:proofErr w:type="spellStart"/>
+      <w:proofErr w:type="gramStart"/>
+      <w:r>
+        <w:t>setText</w:t>
+      </w:r>
+      <w:proofErr w:type="spellEnd"/>
+      <w:r>
+        <w:t>(</w:t>
+      </w:r>
+      <w:proofErr w:type="gramEnd"/>
+      <w:r>
+        <w:t xml:space="preserve">) that it will put text in the </w:t>
+      </w:r>
+      <w:proofErr w:type="spellStart"/>
+      <w:r>
+        <w:t>bottomLabel</w:t>
+      </w:r>
+      <w:proofErr w:type="spellEnd"/>
+    </w:p>
+    <w:p>
+      <w:pPr>
+        <w:spacing w:after="0"/>
+      </w:pPr>
+      <w:r>
+        <w:t xml:space="preserve">We expect if a plugin does not implement either </w:t>
+      </w:r>
+      <w:proofErr w:type="gramStart"/>
+      <w:r>
+        <w:t>method, that</w:t>
+      </w:r>
+      <w:proofErr w:type="gramEnd"/>
+      <w:r>
+        <w:t xml:space="preserve"> they will run in the background with a default </w:t>
+      </w:r>
+      <w:proofErr w:type="spellStart"/>
+      <w:r>
+        <w:t>bottomLabel</w:t>
+      </w:r>
+      <w:proofErr w:type="spellEnd"/>
+      <w:r>
+        <w:t xml:space="preserve"> of “This plugin is running.” </w:t>
+      </w:r>
       <w:bookmarkStart w:id="0" w:name="_GoBack"/>
       <w:bookmarkEnd w:id="0"/>
-      <w:r>
-        <w:t xml:space="preserve">We have not written any tests for our code but we tested the code visually. </w:t>
-      </w:r>
-    </w:p>
-    <w:p>
-      <w:r>
-        <w:t xml:space="preserve">When a plug in is loaded, we expect the GUI to pronounce that “-plug in- has loaded”. </w:t>
-      </w:r>
-    </w:p>
-    <w:p>
-      <w:r>
-        <w:t>We expect if a plugin implements layout() that it will display in the center panel</w:t>
-      </w:r>
-    </w:p>
-    <w:p>
-      <w:r>
-        <w:t>We expect if a plugin implements setText() that it will put text in the bottomLabel</w:t>
-      </w:r>
-    </w:p>
-    <w:p>
-      <w:r>
-        <w:t xml:space="preserve">We expect if a plugin does not implement either method, that they will run in the background with a default bottomLabel of “This plugin is running.” </w:t>
-      </w:r>
     </w:p>
     <w:sectPr>
       <w:pgSz w:w="12240" w:h="15840"/>
@@ -40,7 +121,7 @@
 </file>
 
 <file path=word/styles.xml><?xml version="1.0" encoding="utf-8"?>
-<w:styles xmlns:r="http://schemas.openxmlformats.org/officeDocument/2006/relationships" xmlns:w="http://schemas.openxmlformats.org/wordprocessingml/2006/main">
+<w:styles xmlns:mc="http://schemas.openxmlformats.org/markup-compatibility/2006" xmlns:r="http://schemas.openxmlformats.org/officeDocument/2006/relationships" xmlns:w="http://schemas.openxmlformats.org/wordprocessingml/2006/main" xmlns:w14="http://schemas.microsoft.com/office/word/2010/wordml" mc:Ignorable="w14">
   <w:docDefaults>
     <w:rPrDefault>
       <w:rPr>
@@ -211,7 +292,6 @@
     <w:uiPriority w:val="99"/>
     <w:semiHidden/>
     <w:unhideWhenUsed/>
-    <w:qFormat/>
     <w:tblPr>
       <w:tblInd w:w="0" w:type="dxa"/>
       <w:tblCellMar>

</xml_diff>